<commit_message>
fix sum bugs in checkout and resturant
</commit_message>
<xml_diff>
--- a/doc/Relazione.docx
+++ b/doc/Relazione.docx
@@ -194,17 +194,7 @@
           <w:sz w:val="32"/>
           <w:szCs w:val="32"/>
         </w:rPr>
-        <w:t>Gianfra</w:t>
-      </w:r>
-      <w:bookmarkStart w:id="0" w:name="_GoBack"/>
-      <w:bookmarkEnd w:id="0"/>
-      <w:r>
-        <w:rPr>
-          <w:b/>
-          <w:sz w:val="32"/>
-          <w:szCs w:val="32"/>
-        </w:rPr>
-        <w:t xml:space="preserve">nco Branco, Bruno Esposito, Francesco </w:t>
+        <w:t xml:space="preserve">Gianfranco Branco, Bruno Esposito, Francesco </w:t>
       </w:r>
       <w:proofErr w:type="spellStart"/>
       <w:r>
@@ -620,7 +610,7 @@
           <w:szCs w:val="32"/>
         </w:rPr>
       </w:pPr>
-      <w:bookmarkStart w:id="1" w:name="_Hlk466409"/>
+      <w:bookmarkStart w:id="0" w:name="_Hlk466409"/>
       <w:r>
         <w:rPr>
           <w:b/>
@@ -648,113 +638,113 @@
         <w:t>:</w:t>
       </w:r>
     </w:p>
+    <w:bookmarkEnd w:id="0"/>
+    <w:p>
+      <w:pPr>
+        <w:rPr>
+          <w:sz w:val="24"/>
+          <w:szCs w:val="24"/>
+        </w:rPr>
+      </w:pPr>
+      <w:r>
+        <w:rPr>
+          <w:sz w:val="24"/>
+          <w:szCs w:val="24"/>
+        </w:rPr>
+        <w:t xml:space="preserve">Una volta che ognuno di noi aveva un’idea indicativa su come fare le cose per avere sia una grafica accattivante ma al contempo chiara per gli utenti, abbiamo proceduto alla creazione dei </w:t>
+      </w:r>
+      <w:proofErr w:type="spellStart"/>
+      <w:r>
+        <w:rPr>
+          <w:sz w:val="24"/>
+          <w:szCs w:val="24"/>
+        </w:rPr>
+        <w:t>Mockup</w:t>
+      </w:r>
+      <w:proofErr w:type="spellEnd"/>
+      <w:r>
+        <w:rPr>
+          <w:sz w:val="24"/>
+          <w:szCs w:val="24"/>
+        </w:rPr>
+        <w:t>.</w:t>
+      </w:r>
+    </w:p>
+    <w:p>
+      <w:pPr>
+        <w:rPr>
+          <w:sz w:val="24"/>
+          <w:szCs w:val="24"/>
+        </w:rPr>
+      </w:pPr>
+      <w:r>
+        <w:rPr>
+          <w:sz w:val="24"/>
+          <w:szCs w:val="24"/>
+        </w:rPr>
+        <w:t xml:space="preserve">Ci siamo divisi più o meno equamente il volume dei </w:t>
+      </w:r>
+      <w:proofErr w:type="spellStart"/>
+      <w:r>
+        <w:rPr>
+          <w:sz w:val="24"/>
+          <w:szCs w:val="24"/>
+        </w:rPr>
+        <w:t>Mockup</w:t>
+      </w:r>
+      <w:proofErr w:type="spellEnd"/>
+      <w:r>
+        <w:rPr>
+          <w:sz w:val="24"/>
+          <w:szCs w:val="24"/>
+        </w:rPr>
+        <w:t xml:space="preserve"> da produrre, partendo prima dal design della versione Mobile per poi passare a quella Desktop. Dopo, una volta soddisfatti, siamo passati alla fase successiva</w:t>
+      </w:r>
+      <w:r>
+        <w:rPr>
+          <w:sz w:val="24"/>
+          <w:szCs w:val="24"/>
+        </w:rPr>
+        <w:t>.</w:t>
+      </w:r>
+    </w:p>
+    <w:p>
+      <w:pPr>
+        <w:rPr>
+          <w:b/>
+          <w:sz w:val="32"/>
+          <w:szCs w:val="32"/>
+        </w:rPr>
+      </w:pPr>
+      <w:bookmarkStart w:id="1" w:name="_Hlk467942"/>
+      <w:r>
+        <w:rPr>
+          <w:b/>
+          <w:sz w:val="32"/>
+          <w:szCs w:val="32"/>
+        </w:rPr>
+        <w:t xml:space="preserve">Experience </w:t>
+      </w:r>
+      <w:proofErr w:type="spellStart"/>
+      <w:r>
+        <w:rPr>
+          <w:b/>
+          <w:sz w:val="32"/>
+          <w:szCs w:val="32"/>
+        </w:rPr>
+        <w:t>Prototyping</w:t>
+      </w:r>
+      <w:proofErr w:type="spellEnd"/>
+      <w:r>
+        <w:rPr>
+          <w:b/>
+          <w:sz w:val="32"/>
+          <w:szCs w:val="32"/>
+        </w:rPr>
+        <w:t>:</w:t>
+      </w:r>
+    </w:p>
     <w:bookmarkEnd w:id="1"/>
-    <w:p>
-      <w:pPr>
-        <w:rPr>
-          <w:sz w:val="24"/>
-          <w:szCs w:val="24"/>
-        </w:rPr>
-      </w:pPr>
-      <w:r>
-        <w:rPr>
-          <w:sz w:val="24"/>
-          <w:szCs w:val="24"/>
-        </w:rPr>
-        <w:t xml:space="preserve">Una volta che ognuno di noi aveva un’idea indicativa su come fare le cose per avere sia una grafica accattivante ma al contempo chiara per gli utenti, abbiamo proceduto alla creazione dei </w:t>
-      </w:r>
-      <w:proofErr w:type="spellStart"/>
-      <w:r>
-        <w:rPr>
-          <w:sz w:val="24"/>
-          <w:szCs w:val="24"/>
-        </w:rPr>
-        <w:t>Mockup</w:t>
-      </w:r>
-      <w:proofErr w:type="spellEnd"/>
-      <w:r>
-        <w:rPr>
-          <w:sz w:val="24"/>
-          <w:szCs w:val="24"/>
-        </w:rPr>
-        <w:t>.</w:t>
-      </w:r>
-    </w:p>
-    <w:p>
-      <w:pPr>
-        <w:rPr>
-          <w:sz w:val="24"/>
-          <w:szCs w:val="24"/>
-        </w:rPr>
-      </w:pPr>
-      <w:r>
-        <w:rPr>
-          <w:sz w:val="24"/>
-          <w:szCs w:val="24"/>
-        </w:rPr>
-        <w:t xml:space="preserve">Ci siamo divisi più o meno equamente il volume dei </w:t>
-      </w:r>
-      <w:proofErr w:type="spellStart"/>
-      <w:r>
-        <w:rPr>
-          <w:sz w:val="24"/>
-          <w:szCs w:val="24"/>
-        </w:rPr>
-        <w:t>Mockup</w:t>
-      </w:r>
-      <w:proofErr w:type="spellEnd"/>
-      <w:r>
-        <w:rPr>
-          <w:sz w:val="24"/>
-          <w:szCs w:val="24"/>
-        </w:rPr>
-        <w:t xml:space="preserve"> da produrre, partendo prima dal design della versione Mobile per poi passare a quella Desktop. Dopo, una volta soddisfatti, siamo passati alla fase successiva</w:t>
-      </w:r>
-      <w:r>
-        <w:rPr>
-          <w:sz w:val="24"/>
-          <w:szCs w:val="24"/>
-        </w:rPr>
-        <w:t>.</w:t>
-      </w:r>
-    </w:p>
-    <w:p>
-      <w:pPr>
-        <w:rPr>
-          <w:b/>
-          <w:sz w:val="32"/>
-          <w:szCs w:val="32"/>
-        </w:rPr>
-      </w:pPr>
-      <w:bookmarkStart w:id="2" w:name="_Hlk467942"/>
-      <w:r>
-        <w:rPr>
-          <w:b/>
-          <w:sz w:val="32"/>
-          <w:szCs w:val="32"/>
-        </w:rPr>
-        <w:t xml:space="preserve">Experience </w:t>
-      </w:r>
-      <w:proofErr w:type="spellStart"/>
-      <w:r>
-        <w:rPr>
-          <w:b/>
-          <w:sz w:val="32"/>
-          <w:szCs w:val="32"/>
-        </w:rPr>
-        <w:t>Prototyping</w:t>
-      </w:r>
-      <w:proofErr w:type="spellEnd"/>
-      <w:r>
-        <w:rPr>
-          <w:b/>
-          <w:sz w:val="32"/>
-          <w:szCs w:val="32"/>
-        </w:rPr>
-        <w:t>:</w:t>
-      </w:r>
-    </w:p>
-    <w:bookmarkEnd w:id="2"/>
     <w:p>
       <w:pPr>
         <w:rPr>
@@ -953,14 +943,8 @@
         </w:rPr>
         <w:t>Dopo l’intervista con le ragazze di Architettura abbiamo corretto o aggiunto alcune cose o eliminato dell’altre, raggiungendo una versione definitiva soddisfacente.</w:t>
       </w:r>
-    </w:p>
-    <w:p>
-      <w:pPr>
-        <w:rPr>
-          <w:sz w:val="24"/>
-          <w:szCs w:val="24"/>
-        </w:rPr>
-      </w:pPr>
+      <w:bookmarkStart w:id="2" w:name="_GoBack"/>
+      <w:bookmarkEnd w:id="2"/>
     </w:p>
     <w:sectPr>
       <w:pgSz w:w="11906" w:h="16838"/>
@@ -1611,6 +1595,7 @@
   <w:style w:type="character" w:default="1" w:styleId="Carpredefinitoparagrafo">
     <w:name w:val="Default Paragraph Font"/>
     <w:uiPriority w:val="1"/>
+    <w:semiHidden/>
     <w:unhideWhenUsed/>
   </w:style>
   <w:style w:type="table" w:default="1" w:styleId="Tabellanormale">

</xml_diff>